<commit_message>
feat: price and technician and time in template
</commit_message>
<xml_diff>
--- a/API/storage/app/templates/inject_spraying.docx
+++ b/API/storage/app/templates/inject_spraying.docx
@@ -10129,7 +10129,7 @@
               <mc:AlternateContent>
                 <mc:Choice Requires="wps">
                   <w:drawing>
-                    <wp:anchor distT="0" distB="0" distL="114300" distR="114300" simplePos="0" relativeHeight="251686912" behindDoc="0" locked="0" layoutInCell="1" allowOverlap="1" wp14:anchorId="55050DA5" wp14:editId="56C77E80">
+                    <wp:anchor distT="0" distB="0" distL="114300" distR="114300" simplePos="0" relativeHeight="251687936" behindDoc="0" locked="0" layoutInCell="1" allowOverlap="1" wp14:anchorId="38714833" wp14:editId="6CEBA8D6">
                       <wp:simplePos x="0" y="0"/>
                       <wp:positionH relativeFrom="column">
                         <wp:posOffset>77470</wp:posOffset>
@@ -10184,7 +10184,7 @@
                 </mc:Choice>
                 <mc:Fallback>
                   <w:pict>
-                    <v:line w14:anchorId="1139CE63" id="Straight Connector 29" o:spid="_x0000_s1026" style="position:absolute;z-index:251686912;visibility:visible;mso-wrap-style:square;mso-width-percent:0;mso-height-percent:0;mso-wrap-distance-left:9pt;mso-wrap-distance-top:0;mso-wrap-distance-right:9pt;mso-wrap-distance-bottom:0;mso-position-horizontal:absolute;mso-position-horizontal-relative:text;mso-position-vertical:absolute;mso-position-vertical-relative:text;mso-width-percent:0;mso-height-percent:0;mso-width-relative:margin;mso-height-relative:margin" from="6.1pt,7.95pt" to="91.4pt,7.95pt" o:gfxdata="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" strokecolor="#bc4542 [3045]"/>
+                    <v:line w14:anchorId="1D06FE42" id="Straight Connector 29" o:spid="_x0000_s1026" style="position:absolute;z-index:251687936;visibility:visible;mso-wrap-style:square;mso-width-percent:0;mso-height-percent:0;mso-wrap-distance-left:9pt;mso-wrap-distance-top:0;mso-wrap-distance-right:9pt;mso-wrap-distance-bottom:0;mso-position-horizontal:absolute;mso-position-horizontal-relative:text;mso-position-vertical:absolute;mso-position-vertical-relative:text;mso-width-percent:0;mso-height-percent:0;mso-width-relative:margin;mso-height-relative:margin" from="6.1pt,7.95pt" to="91.4pt,7.95pt" o:gfxdata="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" strokecolor="#bc4542 [3045]"/>
                   </w:pict>
                 </mc:Fallback>
               </mc:AlternateContent>
@@ -10196,8 +10196,9 @@
                 <w:sz w:val="24"/>
                 <w:szCs w:val="24"/>
               </w:rPr>
-              <w:t>Rp</w:t>
-            </w:r>
+              <w:t>${</w:t>
+            </w:r>
+            <w:proofErr w:type="spellStart"/>
             <w:r>
               <w:rPr>
                 <w:b/>
@@ -10205,8 +10206,9 @@
                 <w:sz w:val="24"/>
                 <w:szCs w:val="24"/>
               </w:rPr>
-              <w:t xml:space="preserve"> </w:t>
-            </w:r>
+              <w:t>psychological_price</w:t>
+            </w:r>
+            <w:proofErr w:type="spellEnd"/>
             <w:r>
               <w:rPr>
                 <w:b/>
@@ -10214,34 +10216,7 @@
                 <w:sz w:val="24"/>
                 <w:szCs w:val="24"/>
               </w:rPr>
-              <w:t>4</w:t>
-            </w:r>
-            <w:r>
-              <w:rPr>
-                <w:b/>
-                <w:color w:val="000000"/>
-                <w:sz w:val="24"/>
-                <w:szCs w:val="24"/>
-              </w:rPr>
-              <w:t>.</w:t>
-            </w:r>
-            <w:r>
-              <w:rPr>
-                <w:b/>
-                <w:color w:val="000000"/>
-                <w:sz w:val="24"/>
-                <w:szCs w:val="24"/>
-              </w:rPr>
-              <w:t>5</w:t>
-            </w:r>
-            <w:r>
-              <w:rPr>
-                <w:b/>
-                <w:color w:val="000000"/>
-                <w:sz w:val="24"/>
-                <w:szCs w:val="24"/>
-              </w:rPr>
-              <w:t>00.000</w:t>
+              <w:t>}</w:t>
             </w:r>
           </w:p>
           <w:p>
@@ -10353,8 +10328,9 @@
                 <w:sz w:val="24"/>
                 <w:szCs w:val="24"/>
               </w:rPr>
-              <w:t xml:space="preserve">Rp </w:t>
-            </w:r>
+              <w:t>${</w:t>
+            </w:r>
+            <w:proofErr w:type="spellStart"/>
             <w:r>
               <w:rPr>
                 <w:b/>
@@ -10362,8 +10338,9 @@
                 <w:sz w:val="24"/>
                 <w:szCs w:val="24"/>
               </w:rPr>
-              <w:t>3</w:t>
-            </w:r>
+              <w:t>final_price</w:t>
+            </w:r>
+            <w:proofErr w:type="spellEnd"/>
             <w:r>
               <w:rPr>
                 <w:b/>
@@ -10371,25 +10348,7 @@
                 <w:sz w:val="24"/>
                 <w:szCs w:val="24"/>
               </w:rPr>
-              <w:t>.</w:t>
-            </w:r>
-            <w:r>
-              <w:rPr>
-                <w:b/>
-                <w:color w:val="000000"/>
-                <w:sz w:val="24"/>
-                <w:szCs w:val="24"/>
-              </w:rPr>
-              <w:t>75</w:t>
-            </w:r>
-            <w:r>
-              <w:rPr>
-                <w:b/>
-                <w:color w:val="000000"/>
-                <w:sz w:val="24"/>
-                <w:szCs w:val="24"/>
-              </w:rPr>
-              <w:t>0.000</w:t>
+              <w:t>}</w:t>
             </w:r>
           </w:p>
           <w:p>
@@ -24057,28 +24016,28 @@
 </file>
 
 <file path=customXml/item1.xml><?xml version="1.0" encoding="utf-8"?>
+<b:Sources xmlns:b="http://schemas.openxmlformats.org/officeDocument/2006/bibliography" xmlns="http://schemas.openxmlformats.org/officeDocument/2006/bibliography" SelectedStyle="\APASixthEditionOfficeOnline.xsl" StyleName="APA" Version="6"/>
+</file>
+
+<file path=customXml/item2.xml><?xml version="1.0" encoding="utf-8"?>
 <go:gDocsCustomXmlDataStorage xmlns:go="http://customooxmlschemas.google.com/" xmlns:r="http://schemas.openxmlformats.org/officeDocument/2006/relationships" uri="GoogleDocsCustomDataVersion1">
   <go:docsCustomData xmlns:go="http://customooxmlschemas.google.com/" roundtripDataSignature="AMtx7mizHumSLL+esSP4Ls0aV/TJ17l2Dg==">AMUW2mWbDVX8OgCWnR3M864JR3H5vPwM2d3BR/jf77sFa7OQ5s/0+x/USXQN6WBQXp7mW8BYGCTeV0NyS73Rn8YtSRChUEVSklK3QDDN+Bkh1p497k4q6llLKogkK2dTP2pVMJzHZ0nAb8/ufqQRYhosaEq4Hdhwng==</go:docsCustomData>
 </go:gDocsCustomXmlDataStorage>
 </file>
 
-<file path=customXml/item2.xml><?xml version="1.0" encoding="utf-8"?>
-<b:Sources xmlns:b="http://schemas.openxmlformats.org/officeDocument/2006/bibliography" xmlns="http://schemas.openxmlformats.org/officeDocument/2006/bibliography" SelectedStyle="\APASixthEditionOfficeOnline.xsl" StyleName="APA" Version="6"/>
+<file path=customXml/itemProps1.xml><?xml version="1.0" encoding="utf-8"?>
+<ds:datastoreItem xmlns:ds="http://schemas.openxmlformats.org/officeDocument/2006/customXml" ds:itemID="{7134E3C8-4E2A-44D6-B0E8-0FDA7177D744}">
+  <ds:schemaRefs>
+    <ds:schemaRef ds:uri="http://schemas.openxmlformats.org/officeDocument/2006/bibliography"/>
+  </ds:schemaRefs>
+</ds:datastoreItem>
 </file>
 
-<file path=customXml/itemProps1.xml><?xml version="1.0" encoding="utf-8"?>
+<file path=customXml/itemProps2.xml><?xml version="1.0" encoding="utf-8"?>
 <ds:datastoreItem xmlns:ds="http://schemas.openxmlformats.org/officeDocument/2006/customXml" ds:itemID="{11111111-1234-1234-1234-123412341234}">
   <ds:schemaRefs>
     <ds:schemaRef ds:uri="http://customooxmlschemas.google.com/"/>
     <ds:schemaRef ds:uri="http://schemas.openxmlformats.org/officeDocument/2006/relationships"/>
   </ds:schemaRefs>
 </ds:datastoreItem>
-</file>
-
-<file path=customXml/itemProps2.xml><?xml version="1.0" encoding="utf-8"?>
-<ds:datastoreItem xmlns:ds="http://schemas.openxmlformats.org/officeDocument/2006/customXml" ds:itemID="{7134E3C8-4E2A-44D6-B0E8-0FDA7177D744}">
-  <ds:schemaRefs>
-    <ds:schemaRef ds:uri="http://schemas.openxmlformats.org/officeDocument/2006/bibliography"/>
-  </ds:schemaRefs>
-</ds:datastoreItem>
 </file>
</xml_diff>